<commit_message>
Nieuwste versie van documentatie printer
</commit_message>
<xml_diff>
--- a/documents/files/printerdocumentatie/Documentatie handleiding configuratie kassaticketprinter.docx
+++ b/documents/files/printerdocumentatie/Documentatie handleiding configuratie kassaticketprinter.docx
@@ -1,6 +1,6 @@
 
 <file path=word/document.xml><?xml version="1.0" encoding="utf-8"?>
-<w:document xmlns:wpc="http://schemas.microsoft.com/office/word/2010/wordprocessingCanvas" xmlns:cx="http://schemas.microsoft.com/office/drawing/2014/chartex" xmlns:cx1="http://schemas.microsoft.com/office/drawing/2015/9/8/chartex" xmlns:cx2="http://schemas.microsoft.com/office/drawing/2015/10/21/chartex" xmlns:cx3="http://schemas.microsoft.com/office/drawing/2016/5/9/chartex" xmlns:cx4="http://schemas.microsoft.com/office/drawing/2016/5/10/chartex" xmlns:cx5="http://schemas.microsoft.com/office/drawing/2016/5/11/chartex" xmlns:cx6="http://schemas.microsoft.com/office/drawing/2016/5/12/chartex" xmlns:cx7="http://schemas.microsoft.com/office/drawing/2016/5/13/chartex" xmlns:cx8="http://schemas.microsoft.com/office/drawing/2016/5/14/chartex" xmlns:mc="http://schemas.openxmlformats.org/markup-compatibility/2006" xmlns:aink="http://schemas.microsoft.com/office/drawing/2016/ink" xmlns:am3d="http://schemas.microsoft.com/office/drawing/2017/model3d" xmlns:o="urn:schemas-microsoft-com:office:office" xmlns:oel="http://schemas.microsoft.com/office/2019/extlst" xmlns:r="http://schemas.openxmlformats.org/officeDocument/2006/relationships" xmlns:m="http://schemas.openxmlformats.org/officeDocument/2006/math" xmlns:v="urn:schemas-microsoft-com:vml" xmlns:wp14="http://schemas.microsoft.com/office/word/2010/wordprocessingDrawing" xmlns:wp="http://schemas.openxmlformats.org/drawingml/2006/wordprocessingDrawing" xmlns:w10="urn:schemas-microsoft-com:office:word" xmlns:w="http://schemas.openxmlformats.org/wordprocessingml/2006/main" xmlns:w14="http://schemas.microsoft.com/office/word/2010/wordml" xmlns:w15="http://schemas.microsoft.com/office/word/2012/wordml" xmlns:w16cex="http://schemas.microsoft.com/office/word/2018/wordml/cex" xmlns:w16cid="http://schemas.microsoft.com/office/word/2016/wordml/cid" xmlns:w16="http://schemas.microsoft.com/office/word/2018/wordml" xmlns:w16du="http://schemas.microsoft.com/office/word/2023/wordml/word16du" xmlns:w16sdtdh="http://schemas.microsoft.com/office/word/2020/wordml/sdtdatahash" xmlns:w16se="http://schemas.microsoft.com/office/word/2015/wordml/symex" xmlns:wpg="http://schemas.microsoft.com/office/word/2010/wordprocessingGroup" xmlns:wpi="http://schemas.microsoft.com/office/word/2010/wordprocessingInk" xmlns:wne="http://schemas.microsoft.com/office/word/2006/wordml" xmlns:wps="http://schemas.microsoft.com/office/word/2010/wordprocessingShape" mc:Ignorable="w14 w15 w16se w16cid w16 w16cex w16sdtdh w16du wp14">
+<w:document xmlns:wpc="http://schemas.microsoft.com/office/word/2010/wordprocessingCanvas" xmlns:cx="http://schemas.microsoft.com/office/drawing/2014/chartex" xmlns:cx1="http://schemas.microsoft.com/office/drawing/2015/9/8/chartex" xmlns:cx2="http://schemas.microsoft.com/office/drawing/2015/10/21/chartex" xmlns:cx3="http://schemas.microsoft.com/office/drawing/2016/5/9/chartex" xmlns:cx4="http://schemas.microsoft.com/office/drawing/2016/5/10/chartex" xmlns:cx5="http://schemas.microsoft.com/office/drawing/2016/5/11/chartex" xmlns:cx6="http://schemas.microsoft.com/office/drawing/2016/5/12/chartex" xmlns:cx7="http://schemas.microsoft.com/office/drawing/2016/5/13/chartex" xmlns:cx8="http://schemas.microsoft.com/office/drawing/2016/5/14/chartex" xmlns:mc="http://schemas.openxmlformats.org/markup-compatibility/2006" xmlns:aink="http://schemas.microsoft.com/office/drawing/2016/ink" xmlns:am3d="http://schemas.microsoft.com/office/drawing/2017/model3d" xmlns:o="urn:schemas-microsoft-com:office:office" xmlns:oel="http://schemas.microsoft.com/office/2019/extlst" xmlns:r="http://schemas.openxmlformats.org/officeDocument/2006/relationships" xmlns:m="http://schemas.openxmlformats.org/officeDocument/2006/math" xmlns:v="urn:schemas-microsoft-com:vml" xmlns:wp14="http://schemas.microsoft.com/office/word/2010/wordprocessingDrawing" xmlns:wp="http://schemas.openxmlformats.org/drawingml/2006/wordprocessingDrawing" xmlns:w10="urn:schemas-microsoft-com:office:word" xmlns:w="http://schemas.openxmlformats.org/wordprocessingml/2006/main" xmlns:w14="http://schemas.microsoft.com/office/word/2010/wordml" xmlns:w15="http://schemas.microsoft.com/office/word/2012/wordml" xmlns:w16cex="http://schemas.microsoft.com/office/word/2018/wordml/cex" xmlns:w16cid="http://schemas.microsoft.com/office/word/2016/wordml/cid" xmlns:w16="http://schemas.microsoft.com/office/word/2018/wordml" xmlns:w16du="http://schemas.microsoft.com/office/word/2023/wordml/word16du" xmlns:w16sdtdh="http://schemas.microsoft.com/office/word/2020/wordml/sdtdatahash" xmlns:w16se="http://schemas.microsoft.com/office/word/2015/wordml/symex" xmlns:wpg="http://schemas.microsoft.com/office/word/2010/wordprocessingGroup" xmlns:wpi="http://schemas.microsoft.com/office/word/2010/wordprocessingInk" xmlns:wne="http://schemas.microsoft.com/office/word/2006/wordml" xmlns:wps="http://schemas.microsoft.com/office/word/2010/wordprocessingShape" xmlns:a="http://schemas.openxmlformats.org/drawingml/2006/main" xmlns:pic="http://schemas.openxmlformats.org/drawingml/2006/picture" xmlns:a14="http://schemas.microsoft.com/office/drawing/2010/main" mc:Ignorable="w14 w15 w16se w16cid w16 w16cex w16sdtdh w16du wp14">
   <w:body>
     <w:p>
       <w:pPr>
@@ -23,8 +23,13 @@
     </w:p>
     <w:sdt>
       <w:sdtPr>
+        <w:id w:val="1282545065"/>
+        <w:docPartObj>
+          <w:docPartGallery w:val="Table of Contents"/>
+          <w:docPartUnique/>
+        </w:docPartObj>
         <w:rPr>
-          <w:rFonts w:asciiTheme="minorHAnsi" w:eastAsiaTheme="minorHAnsi" w:hAnsiTheme="minorHAnsi" w:cstheme="minorBidi"/>
+          <w:rFonts w:ascii="Aptos" w:hAnsi="Aptos" w:eastAsia="Aptos" w:cs="" w:asciiTheme="minorAscii" w:hAnsiTheme="minorAscii" w:eastAsiaTheme="minorAscii" w:cstheme="minorBidi"/>
           <w:color w:val="auto"/>
           <w:kern w:val="2"/>
           <w:sz w:val="22"/>
@@ -32,16 +37,16 @@
           <w:lang w:val="nl-NL" w:eastAsia="en-US"/>
           <w14:ligatures w14:val="standardContextual"/>
         </w:rPr>
-        <w:id w:val="1282545065"/>
-        <w:docPartObj>
-          <w:docPartGallery w:val="Table of Contents"/>
-          <w:docPartUnique/>
-        </w:docPartObj>
       </w:sdtPr>
       <w:sdtEndPr>
         <w:rPr>
-          <w:rFonts w:eastAsiaTheme="minorEastAsia"/>
-          <w:b/>
+          <w:rFonts w:ascii="Aptos" w:hAnsi="Aptos" w:eastAsia="" w:cs="" w:asciiTheme="minorAscii" w:hAnsiTheme="minorAscii" w:eastAsiaTheme="minorEastAsia" w:cstheme="minorBidi"/>
+          <w:b w:val="1"/>
+          <w:bCs w:val="1"/>
+          <w:color w:val="auto"/>
+          <w:sz w:val="22"/>
+          <w:szCs w:val="22"/>
+          <w:lang w:val="nl-NL" w:eastAsia="en-US"/>
         </w:rPr>
       </w:sdtEndPr>
       <w:sdtContent>
@@ -79,7 +84,7 @@
           <w:r>
             <w:fldChar w:fldCharType="separate"/>
           </w:r>
-          <w:hyperlink w:anchor="_Toc179647097" w:history="1">
+          <w:hyperlink w:history="1" w:anchor="_Toc179647097">
             <w:r>
               <w:rPr>
                 <w:rStyle w:val="Hyperlink"/>
@@ -151,7 +156,7 @@
               <w:lang w:eastAsia="nl-BE"/>
             </w:rPr>
           </w:pPr>
-          <w:hyperlink w:anchor="_Toc179647098" w:history="1">
+          <w:hyperlink w:history="1" w:anchor="_Toc179647098">
             <w:r>
               <w:rPr>
                 <w:rStyle w:val="Hyperlink"/>
@@ -223,7 +228,7 @@
               <w:lang w:eastAsia="nl-BE"/>
             </w:rPr>
           </w:pPr>
-          <w:hyperlink w:anchor="_Toc179647099" w:history="1">
+          <w:hyperlink w:history="1" w:anchor="_Toc179647099">
             <w:r>
               <w:rPr>
                 <w:rStyle w:val="Hyperlink"/>
@@ -295,7 +300,7 @@
               <w:lang w:eastAsia="nl-BE"/>
             </w:rPr>
           </w:pPr>
-          <w:hyperlink w:anchor="_Toc179647100" w:history="1">
+          <w:hyperlink w:history="1" w:anchor="_Toc179647100">
             <w:r>
               <w:rPr>
                 <w:rStyle w:val="Hyperlink"/>
@@ -370,7 +375,7 @@
       <w:pPr>
         <w:pStyle w:val="Kop1"/>
       </w:pPr>
-      <w:bookmarkStart w:id="0" w:name="_Toc179647097"/>
+      <w:bookmarkStart w:name="_Toc179647097" w:id="0"/>
       <w:r>
         <w:t>De printer aansluiten</w:t>
       </w:r>
@@ -448,7 +453,7 @@
       <w:pPr>
         <w:pStyle w:val="Kop1"/>
       </w:pPr>
-      <w:bookmarkStart w:id="1" w:name="_Toc179647098"/>
+      <w:bookmarkStart w:name="_Toc179647098" w:id="1"/>
       <w:r>
         <w:t>De driver installeren</w:t>
       </w:r>
@@ -464,37 +469,121 @@
     </w:p>
     <w:p>
       <w:r>
+        <w:rPr/>
         <w:t>install_pp.exe</w:t>
       </w:r>
-    </w:p>
-    <w:p>
-      <w:r>
+      <w:r>
+        <w:rPr/>
+        <w:t xml:space="preserve"> --&gt; die te vinden is in de folder PPdrv_x64_106m_23122714685\PPdrv_x64_106m</w:t>
+      </w:r>
+    </w:p>
+    <w:p/>
+    <w:p>
+      <w:pPr>
+        <w:pStyle w:val="Standaard"/>
+      </w:pPr>
+      <w:r>
+        <w:drawing>
+          <wp:inline wp14:editId="3DFFCDB0" wp14:anchorId="48AE120D">
+            <wp:extent cx="3810672" cy="3562642"/>
+            <wp:effectExtent l="0" t="0" r="0" b="0"/>
+            <wp:docPr id="1666185222" name="" title=""/>
+            <wp:cNvGraphicFramePr>
+              <a:graphicFrameLocks noChangeAspect="1"/>
+            </wp:cNvGraphicFramePr>
+            <a:graphic>
+              <a:graphicData uri="http://schemas.openxmlformats.org/drawingml/2006/picture">
+                <pic:pic>
+                  <pic:nvPicPr>
+                    <pic:cNvPr id="0" name=""/>
+                    <pic:cNvPicPr/>
+                  </pic:nvPicPr>
+                  <pic:blipFill>
+                    <a:blip r:embed="R772bce8d80f24f4b">
+                      <a:extLst>
+                        <a:ext xmlns:a="http://schemas.openxmlformats.org/drawingml/2006/main" uri="{28A0092B-C50C-407E-A947-70E740481C1C}">
+                          <a14:useLocalDpi val="0"/>
+                        </a:ext>
+                      </a:extLst>
+                    </a:blip>
+                    <a:stretch>
+                      <a:fillRect/>
+                    </a:stretch>
+                  </pic:blipFill>
+                  <pic:spPr>
+                    <a:xfrm>
+                      <a:off x="0" y="0"/>
+                      <a:ext cx="3810672" cy="3562642"/>
+                    </a:xfrm>
+                    <a:prstGeom prst="rect">
+                      <a:avLst/>
+                    </a:prstGeom>
+                  </pic:spPr>
+                </pic:pic>
+              </a:graphicData>
+            </a:graphic>
+          </wp:inline>
+        </w:drawing>
+      </w:r>
+    </w:p>
+    <w:p>
+      <w:pPr>
+        <w:pStyle w:val="Standaard"/>
+      </w:pPr>
+      <w:r>
+        <w:rPr/>
+        <w:t xml:space="preserve">Als u volgende </w:t>
+      </w:r>
+      <w:r>
+        <w:rPr/>
+        <w:t>popup</w:t>
+      </w:r>
+      <w:r>
+        <w:rPr/>
+        <w:t xml:space="preserve"> krijgt, klik dan om meer informatie en vervolgens op de knop “toch uitvoeren”.</w:t>
+      </w:r>
+    </w:p>
+    <w:p>
+      <w:r>
+        <w:rPr/>
         <w:t xml:space="preserve">Het installatiebestand zal </w:t>
       </w:r>
       <w:r>
+        <w:rPr/>
         <w:t xml:space="preserve">onderstaande venster </w:t>
       </w:r>
       <w:r>
+        <w:rPr/>
         <w:t xml:space="preserve">openen. Selecteer </w:t>
       </w:r>
       <w:r>
         <w:rPr>
-          <w:i/>
-          <w:iCs/>
+          <w:i w:val="1"/>
+          <w:iCs w:val="1"/>
         </w:rPr>
         <w:t>PP6800</w:t>
       </w:r>
       <w:r>
         <w:rPr>
-          <w:i/>
-          <w:iCs/>
+          <w:i w:val="1"/>
+          <w:iCs w:val="1"/>
         </w:rPr>
         <w:t xml:space="preserve"> </w:t>
       </w:r>
       <w:r>
-        <w:t>in het eerste selectiemenu.</w:t>
-      </w:r>
-      <w:r>
+        <w:rPr/>
+        <w:t>in het eerste selectiemenu</w:t>
+      </w:r>
+      <w:r>
+        <w:rPr/>
+        <w:t>, waar Model boven staat</w:t>
+      </w:r>
+      <w:r>
+        <w:rPr/>
+        <w:t>.</w:t>
+      </w:r>
+      <w:r>
+        <w:rPr/>
         <w:t xml:space="preserve"> Klik daarna op “Continue” om verder te gaan naar de volgende stap.</w:t>
       </w:r>
     </w:p>
@@ -674,7 +763,141 @@
     <w:p/>
     <w:p>
       <w:r>
+        <w:rPr/>
+        <w:t>Windows-beveiliging zal vragen of u software voor het apparaat wil instaleren. Klik op de knop Installeren om de nodige software voor de printer te installeren.</w:t>
+      </w:r>
+    </w:p>
+    <w:p>
+      <w:pPr>
+        <w:pStyle w:val="Standaard"/>
+      </w:pPr>
+      <w:r>
+        <w:drawing>
+          <wp:inline wp14:editId="4399372C" wp14:anchorId="4F558EBC">
+            <wp:extent cx="4677569" cy="1775599"/>
+            <wp:effectExtent l="0" t="0" r="0" b="0"/>
+            <wp:docPr id="1259395350" name="" title=""/>
+            <wp:cNvGraphicFramePr>
+              <a:graphicFrameLocks noChangeAspect="1"/>
+            </wp:cNvGraphicFramePr>
+            <a:graphic>
+              <a:graphicData uri="http://schemas.openxmlformats.org/drawingml/2006/picture">
+                <pic:pic>
+                  <pic:nvPicPr>
+                    <pic:cNvPr id="0" name=""/>
+                    <pic:cNvPicPr/>
+                  </pic:nvPicPr>
+                  <pic:blipFill>
+                    <a:blip r:embed="R7d4c8c353b5e4c4d">
+                      <a:extLst>
+                        <a:ext xmlns:a="http://schemas.openxmlformats.org/drawingml/2006/main" uri="{28A0092B-C50C-407E-A947-70E740481C1C}">
+                          <a14:useLocalDpi val="0"/>
+                        </a:ext>
+                      </a:extLst>
+                    </a:blip>
+                    <a:stretch>
+                      <a:fillRect/>
+                    </a:stretch>
+                  </pic:blipFill>
+                  <pic:spPr>
+                    <a:xfrm>
+                      <a:off x="0" y="0"/>
+                      <a:ext cx="4677569" cy="1775599"/>
+                    </a:xfrm>
+                    <a:prstGeom prst="rect">
+                      <a:avLst/>
+                    </a:prstGeom>
+                  </pic:spPr>
+                </pic:pic>
+              </a:graphicData>
+            </a:graphic>
+          </wp:inline>
+        </w:drawing>
+      </w:r>
+    </w:p>
+    <w:p>
+      <w:r>
+        <w:rPr/>
         <w:t>Wacht vervolgens tot de installatie is afgerond en bevestig eventuele pop-ups die geopend worden.</w:t>
+      </w:r>
+    </w:p>
+    <w:p/>
+    <w:p>
+      <w:r>
+        <w:rPr/>
+        <w:t>Als de installatie volledig klaar is zal het volgende venster tonen</w:t>
+      </w:r>
+      <w:r>
+        <w:rPr/>
+        <w:t>,</w:t>
+      </w:r>
+      <w:r>
+        <w:rPr/>
+        <w:t xml:space="preserve"> </w:t>
+      </w:r>
+      <w:r>
+        <w:rPr/>
+        <w:t>k</w:t>
+      </w:r>
+      <w:r>
+        <w:rPr/>
+        <w:t xml:space="preserve">lik op </w:t>
+      </w:r>
+      <w:r>
+        <w:rPr/>
+        <w:t>OK</w:t>
+      </w:r>
+      <w:r>
+        <w:rPr/>
+        <w:t xml:space="preserve"> en de printer is klaar voor gebruik.</w:t>
+      </w:r>
+    </w:p>
+    <w:p>
+      <w:pPr>
+        <w:pStyle w:val="Standaard"/>
+      </w:pPr>
+      <w:r>
+        <w:drawing>
+          <wp:inline wp14:editId="2ECB7BBE" wp14:anchorId="5CADF34B">
+            <wp:extent cx="3877310" cy="4485674"/>
+            <wp:effectExtent l="0" t="0" r="0" b="0"/>
+            <wp:docPr id="776633415" name="" title=""/>
+            <wp:cNvGraphicFramePr>
+              <a:graphicFrameLocks noChangeAspect="1"/>
+            </wp:cNvGraphicFramePr>
+            <a:graphic>
+              <a:graphicData uri="http://schemas.openxmlformats.org/drawingml/2006/picture">
+                <pic:pic>
+                  <pic:nvPicPr>
+                    <pic:cNvPr id="0" name=""/>
+                    <pic:cNvPicPr/>
+                  </pic:nvPicPr>
+                  <pic:blipFill>
+                    <a:blip r:embed="R98d1891bdfc04a79">
+                      <a:extLst>
+                        <a:ext xmlns:a="http://schemas.openxmlformats.org/drawingml/2006/main" uri="{28A0092B-C50C-407E-A947-70E740481C1C}">
+                          <a14:useLocalDpi val="0"/>
+                        </a:ext>
+                      </a:extLst>
+                    </a:blip>
+                    <a:stretch>
+                      <a:fillRect/>
+                    </a:stretch>
+                  </pic:blipFill>
+                  <pic:spPr>
+                    <a:xfrm>
+                      <a:off x="0" y="0"/>
+                      <a:ext cx="3877310" cy="4485674"/>
+                    </a:xfrm>
+                    <a:prstGeom prst="rect">
+                      <a:avLst/>
+                    </a:prstGeom>
+                  </pic:spPr>
+                </pic:pic>
+              </a:graphicData>
+            </a:graphic>
+          </wp:inline>
+        </w:drawing>
       </w:r>
     </w:p>
     <w:p/>
@@ -682,7 +905,7 @@
       <w:pPr>
         <w:pStyle w:val="Kop1"/>
       </w:pPr>
-      <w:bookmarkStart w:id="2" w:name="_Toc179647099"/>
+      <w:bookmarkStart w:name="_Toc179647099" w:id="2"/>
       <w:r>
         <w:t>De browser configureren</w:t>
       </w:r>
@@ -695,32 +918,48 @@
     </w:p>
     <w:p>
       <w:r>
+        <w:rPr/>
         <w:t>Type vervolgens</w:t>
       </w:r>
       <w:r>
+        <w:rPr/>
         <w:t xml:space="preserve"> </w:t>
       </w:r>
       <w:r>
+        <w:rPr/>
         <w:t>“</w:t>
       </w:r>
-      <w:proofErr w:type="spellStart"/>
-      <w:r>
+      <w:r>
+        <w:rPr/>
         <w:t>about:config</w:t>
       </w:r>
-      <w:proofErr w:type="spellEnd"/>
-      <w:r>
+      <w:r>
+        <w:rPr/>
         <w:t xml:space="preserve">” in de zoekbalk en klik op enter. </w:t>
       </w:r>
       <w:r>
+        <w:rPr/>
         <w:t xml:space="preserve">Het is mogelijk dat volgende venster </w:t>
       </w:r>
-      <w:proofErr w:type="spellStart"/>
-      <w:r>
-        <w:t>getoont</w:t>
-      </w:r>
-      <w:proofErr w:type="spellEnd"/>
-      <w:r>
-        <w:t xml:space="preserve"> word:</w:t>
+      <w:r>
+        <w:rPr/>
+        <w:t>getoon</w:t>
+      </w:r>
+      <w:r>
+        <w:rPr/>
+        <w:t>d</w:t>
+      </w:r>
+      <w:r>
+        <w:rPr/>
+        <w:t xml:space="preserve"> word</w:t>
+      </w:r>
+      <w:r>
+        <w:rPr/>
+        <w:t>t</w:t>
+      </w:r>
+      <w:r>
+        <w:rPr/>
+        <w:t>:</w:t>
       </w:r>
     </w:p>
     <w:p>
@@ -983,7 +1222,7 @@
           </mc:Choice>
           <mc:Fallback>
             <w:pict>
-              <v:rect w14:anchorId="5BEA0644" id="Rechthoek 1" o:spid="_x0000_s1026" style="position:absolute;margin-left:417.85pt;margin-top:-3.65pt;width:19.05pt;height:26.8pt;z-index:251658240;visibility:visible;mso-wrap-style:square;mso-width-percent:0;mso-height-percent:0;mso-wrap-distance-left:9pt;mso-wrap-distance-top:0;mso-wrap-distance-right:9pt;mso-wrap-distance-bottom:0;mso-position-horizontal:absolute;mso-position-horizontal-relative:text;mso-position-vertical:absolute;mso-position-vertical-relative:text;mso-width-percent:0;mso-height-percent:0;mso-width-relative:margin;mso-height-relative:margin;v-text-anchor:middle" o:gfxdata="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" filled="f" strokecolor="red" strokeweight="3pt"/>
+              <v:rect id="Rechthoek 1" style="position:absolute;margin-left:417.85pt;margin-top:-3.65pt;width:19.05pt;height:26.8pt;z-index:251658240;visibility:visible;mso-wrap-style:square;mso-width-percent:0;mso-height-percent:0;mso-wrap-distance-left:9pt;mso-wrap-distance-top:0;mso-wrap-distance-right:9pt;mso-wrap-distance-bottom:0;mso-position-horizontal:absolute;mso-position-horizontal-relative:text;mso-position-vertical:absolute;mso-position-vertical-relative:text;mso-width-percent:0;mso-height-percent:0;mso-width-relative:margin;mso-height-relative:margin;v-text-anchor:middle" o:spid="_x0000_s1026" filled="f" strokecolor="red" strokeweight="3pt" w14:anchorId="05D5703B" o:gfxdata="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"/>
             </w:pict>
           </mc:Fallback>
         </mc:AlternateContent>
@@ -1046,7 +1285,7 @@
       <w:pPr>
         <w:pStyle w:val="Kop1"/>
       </w:pPr>
-      <w:bookmarkStart w:id="3" w:name="_Toc179647100"/>
+      <w:bookmarkStart w:name="_Toc179647100" w:id="3"/>
       <w:r>
         <w:t>Een testpagina afdrukken</w:t>
       </w:r>
@@ -1054,69 +1293,92 @@
     </w:p>
     <w:p>
       <w:r>
+        <w:rPr/>
         <w:t xml:space="preserve">Om te testen of de printer zelf volledig functioneert, kunt u een testpagina afdrukken. </w:t>
       </w:r>
       <w:r>
+        <w:rPr/>
         <w:t>Open hiervoor de instellingen van de computer</w:t>
       </w:r>
       <w:r>
+        <w:rPr/>
         <w:t xml:space="preserve">. Klik vervolgens op “Bluetooth &amp; </w:t>
       </w:r>
-      <w:proofErr w:type="spellStart"/>
-      <w:r>
+      <w:r>
+        <w:rPr/>
         <w:t>devices</w:t>
       </w:r>
-      <w:proofErr w:type="spellEnd"/>
-      <w:r>
+      <w:r>
+        <w:rPr/>
         <w:t>”/</w:t>
       </w:r>
       <w:r>
+        <w:rPr/>
         <w:t xml:space="preserve"> </w:t>
       </w:r>
       <w:r>
+        <w:rPr/>
         <w:t xml:space="preserve">“Bluetooth &amp; </w:t>
       </w:r>
       <w:r>
+        <w:rPr/>
         <w:t>apparaten</w:t>
       </w:r>
       <w:r>
+        <w:rPr/>
         <w:t>”</w:t>
       </w:r>
       <w:r>
+        <w:rPr/>
         <w:t xml:space="preserve"> en vervolgens op </w:t>
       </w:r>
       <w:r>
+        <w:rPr/>
         <w:t>“</w:t>
       </w:r>
       <w:r>
+        <w:rPr/>
         <w:t>Printers</w:t>
       </w:r>
       <w:r>
+        <w:rPr/>
         <w:t xml:space="preserve"> &amp; </w:t>
       </w:r>
       <w:r>
+        <w:rPr/>
         <w:t>scanners</w:t>
       </w:r>
       <w:r>
+        <w:rPr/>
         <w:t>”</w:t>
       </w:r>
       <w:r>
+        <w:rPr/>
         <w:t>. Selecteer daarna de juiste printer (</w:t>
       </w:r>
-      <w:proofErr w:type="spellStart"/>
-      <w:r>
+      <w:r>
+        <w:rPr/>
         <w:t>Posiflex</w:t>
       </w:r>
-      <w:proofErr w:type="spellEnd"/>
-      <w:r>
+      <w:r>
+        <w:rPr/>
         <w:t xml:space="preserve"> PP6800 Printer)</w:t>
       </w:r>
       <w:r>
-        <w:t xml:space="preserve"> en klik op “Print test page”/”Print testpagina”.</w:t>
+        <w:rPr/>
+        <w:t xml:space="preserve"> en klik op “Print test page”/”</w:t>
+      </w:r>
+      <w:r>
+        <w:rPr/>
+        <w:t>Testpagina afdrukken</w:t>
+      </w:r>
+      <w:r>
+        <w:rPr/>
+        <w:t>”.</w:t>
       </w:r>
     </w:p>
     <w:sectPr>
-      <w:pgSz w:w="11906" w:h="16838"/>
+      <w:pgSz w:w="11906" w:h="16838" w:orient="portrait"/>
       <w:pgMar w:top="1440" w:right="1440" w:bottom="1440" w:left="1440" w:header="708" w:footer="708" w:gutter="0"/>
       <w:cols w:space="708"/>
       <w:docGrid w:linePitch="360"/>
@@ -1134,7 +1396,7 @@
   <w:docDefaults>
     <w:rPrDefault>
       <w:rPr>
-        <w:rFonts w:asciiTheme="minorHAnsi" w:eastAsiaTheme="minorHAnsi" w:hAnsiTheme="minorHAnsi" w:cstheme="minorBidi"/>
+        <w:rFonts w:asciiTheme="minorHAnsi" w:hAnsiTheme="minorHAnsi" w:eastAsiaTheme="minorHAnsi" w:cstheme="minorBidi"/>
         <w:kern w:val="2"/>
         <w:sz w:val="22"/>
         <w:szCs w:val="22"/>
@@ -1151,14 +1413,14 @@
   <w:latentStyles w:defLockedState="0" w:defUIPriority="99" w:defSemiHidden="0" w:defUnhideWhenUsed="0" w:defQFormat="0" w:count="376">
     <w:lsdException w:name="Normal" w:uiPriority="0" w:qFormat="1"/>
     <w:lsdException w:name="heading 1" w:uiPriority="9" w:qFormat="1"/>
-    <w:lsdException w:name="heading 2" w:semiHidden="1" w:uiPriority="9" w:unhideWhenUsed="1" w:qFormat="1"/>
-    <w:lsdException w:name="heading 3" w:semiHidden="1" w:uiPriority="9" w:unhideWhenUsed="1" w:qFormat="1"/>
-    <w:lsdException w:name="heading 4" w:semiHidden="1" w:uiPriority="9" w:unhideWhenUsed="1" w:qFormat="1"/>
-    <w:lsdException w:name="heading 5" w:semiHidden="1" w:uiPriority="9" w:unhideWhenUsed="1" w:qFormat="1"/>
-    <w:lsdException w:name="heading 6" w:semiHidden="1" w:uiPriority="9" w:unhideWhenUsed="1" w:qFormat="1"/>
-    <w:lsdException w:name="heading 7" w:semiHidden="1" w:uiPriority="9" w:unhideWhenUsed="1" w:qFormat="1"/>
-    <w:lsdException w:name="heading 8" w:semiHidden="1" w:uiPriority="9" w:unhideWhenUsed="1" w:qFormat="1"/>
-    <w:lsdException w:name="heading 9" w:semiHidden="1" w:uiPriority="9" w:unhideWhenUsed="1" w:qFormat="1"/>
+    <w:lsdException w:name="heading 2" w:uiPriority="9" w:semiHidden="1" w:unhideWhenUsed="1" w:qFormat="1"/>
+    <w:lsdException w:name="heading 3" w:uiPriority="9" w:semiHidden="1" w:unhideWhenUsed="1" w:qFormat="1"/>
+    <w:lsdException w:name="heading 4" w:uiPriority="9" w:semiHidden="1" w:unhideWhenUsed="1" w:qFormat="1"/>
+    <w:lsdException w:name="heading 5" w:uiPriority="9" w:semiHidden="1" w:unhideWhenUsed="1" w:qFormat="1"/>
+    <w:lsdException w:name="heading 6" w:uiPriority="9" w:semiHidden="1" w:unhideWhenUsed="1" w:qFormat="1"/>
+    <w:lsdException w:name="heading 7" w:uiPriority="9" w:semiHidden="1" w:unhideWhenUsed="1" w:qFormat="1"/>
+    <w:lsdException w:name="heading 8" w:uiPriority="9" w:semiHidden="1" w:unhideWhenUsed="1" w:qFormat="1"/>
+    <w:lsdException w:name="heading 9" w:uiPriority="9" w:semiHidden="1" w:unhideWhenUsed="1" w:qFormat="1"/>
     <w:lsdException w:name="index 1" w:semiHidden="1" w:unhideWhenUsed="1"/>
     <w:lsdException w:name="index 2" w:semiHidden="1" w:unhideWhenUsed="1"/>
     <w:lsdException w:name="index 3" w:semiHidden="1" w:unhideWhenUsed="1"/>
@@ -1168,22 +1430,22 @@
     <w:lsdException w:name="index 7" w:semiHidden="1" w:unhideWhenUsed="1"/>
     <w:lsdException w:name="index 8" w:semiHidden="1" w:unhideWhenUsed="1"/>
     <w:lsdException w:name="index 9" w:semiHidden="1" w:unhideWhenUsed="1"/>
-    <w:lsdException w:name="toc 1" w:semiHidden="1" w:uiPriority="39" w:unhideWhenUsed="1"/>
-    <w:lsdException w:name="toc 2" w:semiHidden="1" w:uiPriority="39" w:unhideWhenUsed="1"/>
-    <w:lsdException w:name="toc 3" w:semiHidden="1" w:uiPriority="39" w:unhideWhenUsed="1"/>
-    <w:lsdException w:name="toc 4" w:semiHidden="1" w:uiPriority="39" w:unhideWhenUsed="1"/>
-    <w:lsdException w:name="toc 5" w:semiHidden="1" w:uiPriority="39" w:unhideWhenUsed="1"/>
-    <w:lsdException w:name="toc 6" w:semiHidden="1" w:uiPriority="39" w:unhideWhenUsed="1"/>
-    <w:lsdException w:name="toc 7" w:semiHidden="1" w:uiPriority="39" w:unhideWhenUsed="1"/>
-    <w:lsdException w:name="toc 8" w:semiHidden="1" w:uiPriority="39" w:unhideWhenUsed="1"/>
-    <w:lsdException w:name="toc 9" w:semiHidden="1" w:uiPriority="39" w:unhideWhenUsed="1"/>
+    <w:lsdException w:name="toc 1" w:uiPriority="39" w:semiHidden="1" w:unhideWhenUsed="1"/>
+    <w:lsdException w:name="toc 2" w:uiPriority="39" w:semiHidden="1" w:unhideWhenUsed="1"/>
+    <w:lsdException w:name="toc 3" w:uiPriority="39" w:semiHidden="1" w:unhideWhenUsed="1"/>
+    <w:lsdException w:name="toc 4" w:uiPriority="39" w:semiHidden="1" w:unhideWhenUsed="1"/>
+    <w:lsdException w:name="toc 5" w:uiPriority="39" w:semiHidden="1" w:unhideWhenUsed="1"/>
+    <w:lsdException w:name="toc 6" w:uiPriority="39" w:semiHidden="1" w:unhideWhenUsed="1"/>
+    <w:lsdException w:name="toc 7" w:uiPriority="39" w:semiHidden="1" w:unhideWhenUsed="1"/>
+    <w:lsdException w:name="toc 8" w:uiPriority="39" w:semiHidden="1" w:unhideWhenUsed="1"/>
+    <w:lsdException w:name="toc 9" w:uiPriority="39" w:semiHidden="1" w:unhideWhenUsed="1"/>
     <w:lsdException w:name="Normal Indent" w:semiHidden="1" w:unhideWhenUsed="1"/>
     <w:lsdException w:name="footnote text" w:semiHidden="1" w:unhideWhenUsed="1"/>
     <w:lsdException w:name="annotation text" w:semiHidden="1" w:unhideWhenUsed="1"/>
     <w:lsdException w:name="header" w:semiHidden="1" w:unhideWhenUsed="1"/>
     <w:lsdException w:name="footer" w:semiHidden="1" w:unhideWhenUsed="1"/>
     <w:lsdException w:name="index heading" w:semiHidden="1" w:unhideWhenUsed="1"/>
-    <w:lsdException w:name="caption" w:semiHidden="1" w:uiPriority="35" w:unhideWhenUsed="1" w:qFormat="1"/>
+    <w:lsdException w:name="caption" w:uiPriority="35" w:semiHidden="1" w:unhideWhenUsed="1" w:qFormat="1"/>
     <w:lsdException w:name="table of figures" w:semiHidden="1" w:unhideWhenUsed="1"/>
     <w:lsdException w:name="envelope address" w:semiHidden="1" w:unhideWhenUsed="1"/>
     <w:lsdException w:name="envelope return" w:semiHidden="1" w:unhideWhenUsed="1"/>
@@ -1214,7 +1476,7 @@
     <w:lsdException w:name="Title" w:uiPriority="10" w:qFormat="1"/>
     <w:lsdException w:name="Closing" w:semiHidden="1" w:unhideWhenUsed="1"/>
     <w:lsdException w:name="Signature" w:semiHidden="1" w:unhideWhenUsed="1"/>
-    <w:lsdException w:name="Default Paragraph Font" w:semiHidden="1" w:uiPriority="1" w:unhideWhenUsed="1"/>
+    <w:lsdException w:name="Default Paragraph Font" w:uiPriority="1" w:semiHidden="1" w:unhideWhenUsed="1"/>
     <w:lsdException w:name="Body Text" w:semiHidden="1" w:unhideWhenUsed="1"/>
     <w:lsdException w:name="Body Text Indent" w:semiHidden="1" w:unhideWhenUsed="1"/>
     <w:lsdException w:name="List Continue" w:semiHidden="1" w:unhideWhenUsed="1"/>
@@ -1414,8 +1676,8 @@
     <w:lsdException w:name="Subtle Reference" w:uiPriority="31" w:qFormat="1"/>
     <w:lsdException w:name="Intense Reference" w:uiPriority="32" w:qFormat="1"/>
     <w:lsdException w:name="Book Title" w:uiPriority="33" w:qFormat="1"/>
-    <w:lsdException w:name="Bibliography" w:semiHidden="1" w:uiPriority="37" w:unhideWhenUsed="1"/>
-    <w:lsdException w:name="TOC Heading" w:semiHidden="1" w:uiPriority="39" w:unhideWhenUsed="1" w:qFormat="1"/>
+    <w:lsdException w:name="Bibliography" w:uiPriority="37" w:semiHidden="1" w:unhideWhenUsed="1"/>
+    <w:lsdException w:name="TOC Heading" w:uiPriority="39" w:semiHidden="1" w:unhideWhenUsed="1" w:qFormat="1"/>
     <w:lsdException w:name="Plain Table 1" w:uiPriority="41"/>
     <w:lsdException w:name="Plain Table 2" w:uiPriority="42"/>
     <w:lsdException w:name="Plain Table 3" w:uiPriority="43"/>
@@ -1526,7 +1788,7 @@
     <w:lsdException w:name="Unresolved Mention" w:semiHidden="1" w:unhideWhenUsed="1"/>
     <w:lsdException w:name="Smart Link" w:semiHidden="1" w:unhideWhenUsed="1"/>
   </w:latentStyles>
-  <w:style w:type="paragraph" w:default="1" w:styleId="Standaard">
+  <w:style w:type="paragraph" w:styleId="Standaard" w:default="1">
     <w:name w:val="Normal"/>
     <w:qFormat/>
     <w:rPr>
@@ -1548,7 +1810,7 @@
       <w:outlineLvl w:val="0"/>
     </w:pPr>
     <w:rPr>
-      <w:rFonts w:asciiTheme="majorHAnsi" w:eastAsiaTheme="majorEastAsia" w:hAnsiTheme="majorHAnsi" w:cstheme="majorBidi"/>
+      <w:rFonts w:asciiTheme="majorHAnsi" w:hAnsiTheme="majorHAnsi" w:eastAsiaTheme="majorEastAsia" w:cstheme="majorBidi"/>
       <w:color w:val="0F4761" w:themeColor="accent1" w:themeShade="BF"/>
       <w:sz w:val="40"/>
       <w:szCs w:val="40"/>
@@ -1571,7 +1833,7 @@
       <w:outlineLvl w:val="1"/>
     </w:pPr>
     <w:rPr>
-      <w:rFonts w:asciiTheme="majorHAnsi" w:eastAsiaTheme="majorEastAsia" w:hAnsiTheme="majorHAnsi" w:cstheme="majorBidi"/>
+      <w:rFonts w:asciiTheme="majorHAnsi" w:hAnsiTheme="majorHAnsi" w:eastAsiaTheme="majorEastAsia" w:cstheme="majorBidi"/>
       <w:color w:val="0F4761" w:themeColor="accent1" w:themeShade="BF"/>
       <w:sz w:val="32"/>
       <w:szCs w:val="32"/>
@@ -1732,13 +1994,13 @@
       <w:color w:val="272727" w:themeColor="text1" w:themeTint="D8"/>
     </w:rPr>
   </w:style>
-  <w:style w:type="character" w:default="1" w:styleId="Standaardalinea-lettertype">
+  <w:style w:type="character" w:styleId="Standaardalinea-lettertype" w:default="1">
     <w:name w:val="Default Paragraph Font"/>
     <w:uiPriority w:val="1"/>
     <w:semiHidden/>
     <w:unhideWhenUsed/>
   </w:style>
-  <w:style w:type="table" w:default="1" w:styleId="Standaardtabel">
+  <w:style w:type="table" w:styleId="Standaardtabel" w:default="1">
     <w:name w:val="Normal Table"/>
     <w:uiPriority w:val="99"/>
     <w:semiHidden/>
@@ -1753,27 +2015,27 @@
       </w:tblCellMar>
     </w:tblPr>
   </w:style>
-  <w:style w:type="numbering" w:default="1" w:styleId="Geenlijst">
+  <w:style w:type="numbering" w:styleId="Geenlijst" w:default="1">
     <w:name w:val="No List"/>
     <w:uiPriority w:val="99"/>
     <w:semiHidden/>
     <w:unhideWhenUsed/>
   </w:style>
-  <w:style w:type="character" w:customStyle="1" w:styleId="Kop1Char">
+  <w:style w:type="character" w:styleId="Kop1Char" w:customStyle="1">
     <w:name w:val="Kop 1 Char"/>
     <w:basedOn w:val="Standaardalinea-lettertype"/>
     <w:link w:val="Kop1"/>
     <w:uiPriority w:val="9"/>
     <w:rsid w:val="00CF7676"/>
     <w:rPr>
-      <w:rFonts w:asciiTheme="majorHAnsi" w:eastAsiaTheme="majorEastAsia" w:hAnsiTheme="majorHAnsi" w:cstheme="majorBidi"/>
+      <w:rFonts w:asciiTheme="majorHAnsi" w:hAnsiTheme="majorHAnsi" w:eastAsiaTheme="majorEastAsia" w:cstheme="majorBidi"/>
       <w:color w:val="0F4761" w:themeColor="accent1" w:themeShade="BF"/>
       <w:sz w:val="40"/>
       <w:szCs w:val="40"/>
       <w:lang w:val="nl-BE"/>
     </w:rPr>
   </w:style>
-  <w:style w:type="character" w:customStyle="1" w:styleId="Kop2Char">
+  <w:style w:type="character" w:styleId="Kop2Char" w:customStyle="1">
     <w:name w:val="Kop 2 Char"/>
     <w:basedOn w:val="Standaardalinea-lettertype"/>
     <w:link w:val="Kop2"/>
@@ -1781,14 +2043,14 @@
     <w:semiHidden/>
     <w:rsid w:val="00CF7676"/>
     <w:rPr>
-      <w:rFonts w:asciiTheme="majorHAnsi" w:eastAsiaTheme="majorEastAsia" w:hAnsiTheme="majorHAnsi" w:cstheme="majorBidi"/>
+      <w:rFonts w:asciiTheme="majorHAnsi" w:hAnsiTheme="majorHAnsi" w:eastAsiaTheme="majorEastAsia" w:cstheme="majorBidi"/>
       <w:color w:val="0F4761" w:themeColor="accent1" w:themeShade="BF"/>
       <w:sz w:val="32"/>
       <w:szCs w:val="32"/>
       <w:lang w:val="nl-BE"/>
     </w:rPr>
   </w:style>
-  <w:style w:type="character" w:customStyle="1" w:styleId="Kop3Char">
+  <w:style w:type="character" w:styleId="Kop3Char" w:customStyle="1">
     <w:name w:val="Kop 3 Char"/>
     <w:basedOn w:val="Standaardalinea-lettertype"/>
     <w:link w:val="Kop3"/>
@@ -1803,7 +2065,7 @@
       <w:lang w:val="nl-BE"/>
     </w:rPr>
   </w:style>
-  <w:style w:type="character" w:customStyle="1" w:styleId="Kop4Char">
+  <w:style w:type="character" w:styleId="Kop4Char" w:customStyle="1">
     <w:name w:val="Kop 4 Char"/>
     <w:basedOn w:val="Standaardalinea-lettertype"/>
     <w:link w:val="Kop4"/>
@@ -1818,7 +2080,7 @@
       <w:lang w:val="nl-BE"/>
     </w:rPr>
   </w:style>
-  <w:style w:type="character" w:customStyle="1" w:styleId="Kop5Char">
+  <w:style w:type="character" w:styleId="Kop5Char" w:customStyle="1">
     <w:name w:val="Kop 5 Char"/>
     <w:basedOn w:val="Standaardalinea-lettertype"/>
     <w:link w:val="Kop5"/>
@@ -1831,7 +2093,7 @@
       <w:lang w:val="nl-BE"/>
     </w:rPr>
   </w:style>
-  <w:style w:type="character" w:customStyle="1" w:styleId="Kop6Char">
+  <w:style w:type="character" w:styleId="Kop6Char" w:customStyle="1">
     <w:name w:val="Kop 6 Char"/>
     <w:basedOn w:val="Standaardalinea-lettertype"/>
     <w:link w:val="Kop6"/>
@@ -1846,7 +2108,7 @@
       <w:lang w:val="nl-BE"/>
     </w:rPr>
   </w:style>
-  <w:style w:type="character" w:customStyle="1" w:styleId="Kop7Char">
+  <w:style w:type="character" w:styleId="Kop7Char" w:customStyle="1">
     <w:name w:val="Kop 7 Char"/>
     <w:basedOn w:val="Standaardalinea-lettertype"/>
     <w:link w:val="Kop7"/>
@@ -1859,7 +2121,7 @@
       <w:lang w:val="nl-BE"/>
     </w:rPr>
   </w:style>
-  <w:style w:type="character" w:customStyle="1" w:styleId="Kop8Char">
+  <w:style w:type="character" w:styleId="Kop8Char" w:customStyle="1">
     <w:name w:val="Kop 8 Char"/>
     <w:basedOn w:val="Standaardalinea-lettertype"/>
     <w:link w:val="Kop8"/>
@@ -1874,7 +2136,7 @@
       <w:lang w:val="nl-BE"/>
     </w:rPr>
   </w:style>
-  <w:style w:type="character" w:customStyle="1" w:styleId="Kop9Char">
+  <w:style w:type="character" w:styleId="Kop9Char" w:customStyle="1">
     <w:name w:val="Kop 9 Char"/>
     <w:basedOn w:val="Standaardalinea-lettertype"/>
     <w:link w:val="Kop9"/>
@@ -1900,21 +2162,21 @@
       <w:contextualSpacing/>
     </w:pPr>
     <w:rPr>
-      <w:rFonts w:asciiTheme="majorHAnsi" w:eastAsiaTheme="majorEastAsia" w:hAnsiTheme="majorHAnsi" w:cstheme="majorBidi"/>
+      <w:rFonts w:asciiTheme="majorHAnsi" w:hAnsiTheme="majorHAnsi" w:eastAsiaTheme="majorEastAsia" w:cstheme="majorBidi"/>
       <w:spacing w:val="-10"/>
       <w:kern w:val="28"/>
       <w:sz w:val="56"/>
       <w:szCs w:val="56"/>
     </w:rPr>
   </w:style>
-  <w:style w:type="character" w:customStyle="1" w:styleId="TitelChar">
+  <w:style w:type="character" w:styleId="TitelChar" w:customStyle="1">
     <w:name w:val="Titel Char"/>
     <w:basedOn w:val="Standaardalinea-lettertype"/>
     <w:link w:val="Titel"/>
     <w:uiPriority w:val="10"/>
     <w:rsid w:val="00CF7676"/>
     <w:rPr>
-      <w:rFonts w:asciiTheme="majorHAnsi" w:eastAsiaTheme="majorEastAsia" w:hAnsiTheme="majorHAnsi" w:cstheme="majorBidi"/>
+      <w:rFonts w:asciiTheme="majorHAnsi" w:hAnsiTheme="majorHAnsi" w:eastAsiaTheme="majorEastAsia" w:cstheme="majorBidi"/>
       <w:spacing w:val="-10"/>
       <w:kern w:val="28"/>
       <w:sz w:val="56"/>
@@ -1943,7 +2205,7 @@
       <w:szCs w:val="28"/>
     </w:rPr>
   </w:style>
-  <w:style w:type="character" w:customStyle="1" w:styleId="OndertitelChar">
+  <w:style w:type="character" w:styleId="OndertitelChar" w:customStyle="1">
     <w:name w:val="Ondertitel Char"/>
     <w:basedOn w:val="Standaardalinea-lettertype"/>
     <w:link w:val="Ondertitel"/>
@@ -1976,7 +2238,7 @@
       <w:color w:val="404040" w:themeColor="text1" w:themeTint="BF"/>
     </w:rPr>
   </w:style>
-  <w:style w:type="character" w:customStyle="1" w:styleId="CitaatChar">
+  <w:style w:type="character" w:styleId="CitaatChar" w:customStyle="1">
     <w:name w:val="Citaat Char"/>
     <w:basedOn w:val="Standaardalinea-lettertype"/>
     <w:link w:val="Citaat"/>
@@ -2022,8 +2284,8 @@
     <w:rsid w:val="00CF7676"/>
     <w:pPr>
       <w:pBdr>
-        <w:top w:val="single" w:sz="4" w:space="10" w:color="0F4761" w:themeColor="accent1" w:themeShade="BF"/>
-        <w:bottom w:val="single" w:sz="4" w:space="10" w:color="0F4761" w:themeColor="accent1" w:themeShade="BF"/>
+        <w:top w:val="single" w:color="0F4761" w:themeColor="accent1" w:themeShade="BF" w:sz="4" w:space="10"/>
+        <w:bottom w:val="single" w:color="0F4761" w:themeColor="accent1" w:themeShade="BF" w:sz="4" w:space="10"/>
       </w:pBdr>
       <w:spacing w:before="360" w:after="360"/>
       <w:ind w:left="864" w:right="864"/>
@@ -2035,7 +2297,7 @@
       <w:color w:val="0F4761" w:themeColor="accent1" w:themeShade="BF"/>
     </w:rPr>
   </w:style>
-  <w:style w:type="character" w:customStyle="1" w:styleId="DuidelijkcitaatChar">
+  <w:style w:type="character" w:styleId="DuidelijkcitaatChar" w:customStyle="1">
     <w:name w:val="Duidelijk citaat Char"/>
     <w:basedOn w:val="Standaardalinea-lettertype"/>
     <w:link w:val="Duidelijkcitaat"/>

</xml_diff>